<commit_message>
Am lucrat la cele doua testere
</commit_message>
<xml_diff>
--- a/Resurse/Imbunatatiri.docx
+++ b/Resurse/Imbunatatiri.docx
@@ -77,6 +77,14 @@
       <w:r>
         <w:t>.</w:t>
       </w:r>
+      <w:r>
+        <w:t xml:space="preserve">  </w:t>
+      </w:r>
+      <w:bookmarkStart w:id="0" w:name="_GoBack"/>
+      <w:bookmarkEnd w:id="0"/>
+      <w:r>
+        <w:t>(partial)</w:t>
+      </w:r>
     </w:p>
     <w:p>
       <w:pPr>
@@ -86,8 +94,78 @@
           <w:numId w:val="1"/>
         </w:numPr>
       </w:pPr>
-      <w:bookmarkStart w:id="0" w:name="_GoBack"/>
-      <w:bookmarkEnd w:id="0"/>
+      <w:proofErr w:type="gramStart"/>
+      <w:r>
+        <w:t>Un</w:t>
+      </w:r>
+      <w:proofErr w:type="gramEnd"/>
+      <w:r>
+        <w:t xml:space="preserve"> mod de a </w:t>
+      </w:r>
+      <w:proofErr w:type="spellStart"/>
+      <w:r>
+        <w:t>explica</w:t>
+      </w:r>
+      <w:proofErr w:type="spellEnd"/>
+      <w:r>
+        <w:t xml:space="preserve"> </w:t>
+      </w:r>
+      <w:proofErr w:type="spellStart"/>
+      <w:r>
+        <w:t>utilitatea</w:t>
+      </w:r>
+      <w:proofErr w:type="spellEnd"/>
+      <w:r>
+        <w:t xml:space="preserve"> </w:t>
+      </w:r>
+      <w:proofErr w:type="spellStart"/>
+      <w:r>
+        <w:t>acestor</w:t>
+      </w:r>
+      <w:proofErr w:type="spellEnd"/>
+      <w:r>
+        <w:t xml:space="preserve"> </w:t>
+      </w:r>
+      <w:proofErr w:type="spellStart"/>
+      <w:r>
+        <w:t>tehnici</w:t>
+      </w:r>
+      <w:proofErr w:type="spellEnd"/>
+      <w:r>
+        <w:t xml:space="preserve"> </w:t>
+      </w:r>
+      <w:proofErr w:type="spellStart"/>
+      <w:r>
+        <w:t>si</w:t>
+      </w:r>
+      <w:proofErr w:type="spellEnd"/>
+      <w:r>
+        <w:t xml:space="preserve"> cum pot fi </w:t>
+      </w:r>
+      <w:proofErr w:type="spellStart"/>
+      <w:r>
+        <w:t>aplicate</w:t>
+      </w:r>
+      <w:proofErr w:type="spellEnd"/>
+      <w:r>
+        <w:t xml:space="preserve"> in </w:t>
+      </w:r>
+      <w:proofErr w:type="spellStart"/>
+      <w:r>
+        <w:t>viata</w:t>
+      </w:r>
+      <w:proofErr w:type="spellEnd"/>
+      <w:r>
+        <w:t xml:space="preserve"> </w:t>
+      </w:r>
+      <w:proofErr w:type="spellStart"/>
+      <w:r>
+        <w:t>reala</w:t>
+      </w:r>
+      <w:proofErr w:type="spellEnd"/>
+      <w:r>
+        <w:t>.</w:t>
+      </w:r>
     </w:p>
     <w:sectPr>
       <w:pgSz w:w="12240" w:h="15840"/>
@@ -111,7 +189,7 @@
       <w:lvlText w:val="%1."/>
       <w:lvlJc w:val="left"/>
       <w:pPr>
-        <w:ind w:left="720" w:hanging="360"/>
+        <w:ind w:left="540" w:hanging="360"/>
       </w:pPr>
       <w:rPr>
         <w:rFonts w:hint="default"/>

</xml_diff>